<commit_message>
Updated logic and graphics
</commit_message>
<xml_diff>
--- a/docassemble/SecurityDepositDemandLetter/data/templates/security_deposit_demand_letter_next_steps.docx
+++ b/docassemble/SecurityDepositDemandLetter/data/templates/security_deposit_demand_letter_next_steps.docx
@@ -3,6 +3,7 @@
 <w:document xmlns:wpc="http://schemas.microsoft.com/office/word/2010/wordprocessingCanvas" xmlns:cx="http://schemas.microsoft.com/office/drawing/2014/chartex" xmlns:cx1="http://schemas.microsoft.com/office/drawing/2015/9/8/chartex" xmlns:cx2="http://schemas.microsoft.com/office/drawing/2015/10/21/chartex" xmlns:cx3="http://schemas.microsoft.com/office/drawing/2016/5/9/chartex" xmlns:cx4="http://schemas.microsoft.com/office/drawing/2016/5/10/chartex" xmlns:cx5="http://schemas.microsoft.com/office/drawing/2016/5/11/chartex" xmlns:cx6="http://schemas.microsoft.com/office/drawing/2016/5/12/chartex" xmlns:cx7="http://schemas.microsoft.com/office/drawing/2016/5/13/chartex" xmlns:cx8="http://schemas.microsoft.com/office/drawing/2016/5/14/chartex" xmlns:mc="http://schemas.openxmlformats.org/markup-compatibility/2006" xmlns:aink="http://schemas.microsoft.com/office/drawing/2016/ink" xmlns:am3d="http://schemas.microsoft.com/office/drawing/2017/model3d" xmlns:o="urn:schemas-microsoft-com:office:office" xmlns:oel="http://schemas.microsoft.com/office/2019/extlst" xmlns:r="http://schemas.openxmlformats.org/officeDocument/2006/relationships" xmlns:m="http://schemas.openxmlformats.org/officeDocument/2006/math" xmlns:v="urn:schemas-microsoft-com:vml" xmlns:wp14="http://schemas.microsoft.com/office/word/2010/wordprocessingDrawing" xmlns:wp="http://schemas.openxmlformats.org/drawingml/2006/wordprocessingDrawing" xmlns:w10="urn:schemas-microsoft-com:office:word" xmlns:w="http://schemas.openxmlformats.org/wordprocessingml/2006/main" xmlns:w14="http://schemas.microsoft.com/office/word/2010/wordml" xmlns:w15="http://schemas.microsoft.com/office/word/2012/wordml" xmlns:w16cex="http://schemas.microsoft.com/office/word/2018/wordml/cex" xmlns:w16cid="http://schemas.microsoft.com/office/word/2016/wordml/cid" xmlns:w16="http://schemas.microsoft.com/office/word/2018/wordml" xmlns:w16sdtdh="http://schemas.microsoft.com/office/word/2020/wordml/sdtdatahash" xmlns:w16se="http://schemas.microsoft.com/office/word/2015/wordml/symex" xmlns:wpg="http://schemas.microsoft.com/office/word/2010/wordprocessingGroup" xmlns:wpi="http://schemas.microsoft.com/office/word/2010/wordprocessingInk" xmlns:wne="http://schemas.microsoft.com/office/word/2006/wordml" xmlns:wps="http://schemas.microsoft.com/office/word/2010/wordprocessingShape" mc:Ignorable="w14 w15 w16se w16cid w16 w16cex w16sdtdh wp14">
   <w:background w:color="FFFFFF"/>
   <w:body>
+    <w:p/>
     <w:tbl>
       <w:tblPr>
         <w:tblStyle w:val="TableGrid"/>
@@ -342,22 +343,8 @@
             <w14:bevel/>
           </w14:textOutline>
         </w:rPr>
-        <w:t xml:space="preserve">Keep a copy for </w:t>
-      </w:r>
-      <w:proofErr w:type="gramStart"/>
-      <w:r>
-        <w:rPr>
-          <w:b/>
-          <w:bCs/>
-          <w14:textOutline w14:w="9525" w14:cap="rnd" w14:cmpd="sng" w14:algn="ctr">
-            <w14:noFill/>
-            <w14:prstDash w14:val="solid"/>
-            <w14:bevel/>
-          </w14:textOutline>
-        </w:rPr>
-        <w:t>yourself</w:t>
-      </w:r>
-      <w:proofErr w:type="gramEnd"/>
+        <w:t>Keep a copy for yourself</w:t>
+      </w:r>
     </w:p>
     <w:p>
       <w:pPr>
@@ -603,13 +590,8 @@
         <w:keepNext/>
       </w:pPr>
       <w:r>
-        <w:t xml:space="preserve">Learn </w:t>
-      </w:r>
-      <w:proofErr w:type="gramStart"/>
-      <w:r>
-        <w:t>more</w:t>
-      </w:r>
-      <w:proofErr w:type="gramEnd"/>
+        <w:t>Learn more</w:t>
+      </w:r>
     </w:p>
     <w:p>
       <w:r>
@@ -624,6 +606,10 @@
         <w:t xml:space="preserve"> MN at 866-866-3546.</w:t>
       </w:r>
     </w:p>
+    <w:p/>
+    <w:p/>
+    <w:p/>
+    <w:p/>
     <w:sectPr>
       <w:type w:val="continuous"/>
       <w:pgSz w:w="12240" w:h="15840"/>
@@ -686,7 +672,54 @@
   <w:p>
     <w:pPr>
       <w:pStyle w:val="Footer"/>
+      <w:jc w:val="center"/>
     </w:pPr>
+    <w:r>
+      <w:rPr>
+        <w:noProof/>
+      </w:rPr>
+      <w:drawing>
+        <wp:inline distT="0" distB="0" distL="0" distR="0" wp14:anchorId="18FA9BFF" wp14:editId="613F3A76">
+          <wp:extent cx="2527443" cy="1326908"/>
+          <wp:effectExtent l="0" t="0" r="0" b="0"/>
+          <wp:docPr id="317742672" name="Picture 317742672" descr="A logo with a green and blue design&#10;&#10;Description automatically generated"/>
+          <wp:cNvGraphicFramePr>
+            <a:graphicFrameLocks xmlns:a="http://schemas.openxmlformats.org/drawingml/2006/main" noChangeAspect="1"/>
+          </wp:cNvGraphicFramePr>
+          <a:graphic xmlns:a="http://schemas.openxmlformats.org/drawingml/2006/main">
+            <a:graphicData uri="http://schemas.openxmlformats.org/drawingml/2006/picture">
+              <pic:pic xmlns:pic="http://schemas.openxmlformats.org/drawingml/2006/picture">
+                <pic:nvPicPr>
+                  <pic:cNvPr id="945525005" name="Picture 1" descr="A logo with a green and blue design&#10;&#10;Description automatically generated"/>
+                  <pic:cNvPicPr/>
+                </pic:nvPicPr>
+                <pic:blipFill>
+                  <a:blip r:embed="rId1">
+                    <a:extLst>
+                      <a:ext uri="{28A0092B-C50C-407E-A947-70E740481C1C}">
+                        <a14:useLocalDpi xmlns:a14="http://schemas.microsoft.com/office/drawing/2010/main" val="0"/>
+                      </a:ext>
+                    </a:extLst>
+                  </a:blip>
+                  <a:stretch>
+                    <a:fillRect/>
+                  </a:stretch>
+                </pic:blipFill>
+                <pic:spPr>
+                  <a:xfrm>
+                    <a:off x="0" y="0"/>
+                    <a:ext cx="2729566" cy="1433022"/>
+                  </a:xfrm>
+                  <a:prstGeom prst="rect">
+                    <a:avLst/>
+                  </a:prstGeom>
+                </pic:spPr>
+              </pic:pic>
+            </a:graphicData>
+          </a:graphic>
+        </wp:inline>
+      </w:drawing>
+    </w:r>
   </w:p>
 </w:ftr>
 </file>

</xml_diff>